<commit_message>
Actu fuentes de datos, guías elaboración TFM y defensa
</commit_message>
<xml_diff>
--- a/Fuentes de datos TFM.docx
+++ b/Fuentes de datos TFM.docx
@@ -326,7 +326,39 @@
                   <w:sz w:val="20"/>
                   <w:szCs w:val="20"/>
                 </w:rPr>
-                <w:t>Enlace</w:t>
+                <w:t>En</w:t>
+              </w:r>
+              <w:r>
+                <w:rPr>
+                  <w:rStyle w:val="Hipervnculo"/>
+                  <w:sz w:val="20"/>
+                  <w:szCs w:val="20"/>
+                </w:rPr>
+                <w:t>l</w:t>
+              </w:r>
+              <w:r>
+                <w:rPr>
+                  <w:rStyle w:val="Hipervnculo"/>
+                  <w:sz w:val="20"/>
+                  <w:szCs w:val="20"/>
+                </w:rPr>
+                <w:t>a</w:t>
+              </w:r>
+              <w:r>
+                <w:rPr>
+                  <w:rStyle w:val="Hipervnculo"/>
+                  <w:sz w:val="20"/>
+                  <w:szCs w:val="20"/>
+                </w:rPr>
+                <w:t>c</w:t>
+              </w:r>
+              <w:r>
+                <w:rPr>
+                  <w:rStyle w:val="Hipervnculo"/>
+                  <w:sz w:val="20"/>
+                  <w:szCs w:val="20"/>
+                </w:rPr>
+                <w:t>e</w:t>
               </w:r>
             </w:hyperlink>
           </w:p>
@@ -524,6 +556,50 @@
     <w:p>
       <w:pPr>
         <w:jc w:val="both"/>
+      </w:pPr>
+    </w:p>
+    <w:p>
+      <w:pPr>
+        <w:jc w:val="both"/>
+        <w:rPr>
+          <w:b/>
+          <w:bCs/>
+        </w:rPr>
+      </w:pPr>
+      <w:r>
+        <w:rPr>
+          <w:b/>
+          <w:bCs/>
+        </w:rPr>
+        <w:t>FUENTES DE INFORMACIÓN</w:t>
+      </w:r>
+    </w:p>
+    <w:p>
+      <w:pPr>
+        <w:jc w:val="both"/>
+        <w:rPr>
+          <w:sz w:val="20"/>
+          <w:szCs w:val="20"/>
+        </w:rPr>
+      </w:pPr>
+      <w:hyperlink r:id="rId6" w:history="1">
+        <w:r>
+          <w:rPr>
+            <w:rStyle w:val="Hipervnculo"/>
+            <w:sz w:val="20"/>
+            <w:szCs w:val="20"/>
+          </w:rPr>
+          <w:t>https://seostudio.tools/blog/youtube-subscribers-to-views-ratio/</w:t>
+        </w:r>
+      </w:hyperlink>
+    </w:p>
+    <w:p>
+      <w:pPr>
+        <w:jc w:val="both"/>
+        <w:rPr>
+          <w:sz w:val="20"/>
+          <w:szCs w:val="20"/>
+        </w:rPr>
       </w:pPr>
     </w:p>
     <w:sectPr>
@@ -1139,6 +1215,7 @@
   <w:style w:type="character" w:default="1" w:styleId="Fuentedeprrafopredeter">
     <w:name w:val="Default Paragraph Font"/>
     <w:uiPriority w:val="1"/>
+    <w:semiHidden/>
     <w:unhideWhenUsed/>
   </w:style>
   <w:style w:type="table" w:default="1" w:styleId="Tablanormal">
@@ -1492,6 +1569,18 @@
     <w:rPr>
       <w:color w:val="605E5C"/>
       <w:shd w:val="clear" w:color="auto" w:fill="E1DFDD"/>
+    </w:rPr>
+  </w:style>
+  <w:style w:type="character" w:styleId="Hipervnculovisitado">
+    <w:name w:val="FollowedHyperlink"/>
+    <w:basedOn w:val="Fuentedeprrafopredeter"/>
+    <w:uiPriority w:val="99"/>
+    <w:semiHidden/>
+    <w:unhideWhenUsed/>
+    <w:rsid w:val="00E54EBE"/>
+    <w:rPr>
+      <w:color w:val="96607D" w:themeColor="followedHyperlink"/>
+      <w:u w:val="single"/>
     </w:rPr>
   </w:style>
 </w:styles>

</xml_diff>